<commit_message>
irod kut: VR + Daydream + Unity
</commit_message>
<xml_diff>
--- a/Szakdolgozat.docx
+++ b/Szakdolgozat.docx
@@ -106,21 +106,11 @@
       <w:pPr>
         <w:pStyle w:val="Cmlapkarstanszk"/>
       </w:pPr>
-      <w:r>
-        <w:fldChar w:fldCharType="begin"/>
-      </w:r>
-      <w:r>
-        <w:instrText xml:space="preserve"> DOCPROPERTY  Company  \* MERGEFORMAT </w:instrText>
-      </w:r>
-      <w:r>
-        <w:fldChar w:fldCharType="separate"/>
-      </w:r>
-      <w:r>
-        <w:t>Automatizálási és Alkalmazott Informatikai Tanszék</w:t>
-      </w:r>
-      <w:r>
-        <w:fldChar w:fldCharType="end"/>
-      </w:r>
+      <w:fldSimple w:instr=" DOCPROPERTY  Company  \* MERGEFORMAT ">
+        <w:r>
+          <w:t>Automatizálási és Alkalmazott Informatikai Tanszék</w:t>
+        </w:r>
+      </w:fldSimple>
     </w:p>
     <w:p/>
     <w:p/>
@@ -1068,77 +1058,285 @@
         </w:rPr>
         <w:t>Kép?</w:t>
       </w:r>
+    </w:p>
+    <w:p>
+      <w:r>
+        <w:t>A VR szemüvegek és kontrollerek mind olyan technológiákat használnak, melyeket a mobil illetve okostelefonokra fejlesztettek ki. A kicsi</w:t>
+      </w:r>
+      <w:r>
+        <w:t>,</w:t>
+      </w:r>
+      <w:r>
+        <w:t xml:space="preserve"> de nagyfelbontású képernyő</w:t>
+      </w:r>
+      <w:r>
+        <w:t>,</w:t>
+      </w:r>
+      <w:r>
+        <w:t xml:space="preserve"> ami az éles valósághoz közelítő kép megjelenítését biztosítja, a gyroszkóp, ami a fej és a kontroller helyzetének változását </w:t>
+      </w:r>
+      <w:r>
+        <w:t>detektálja a fejmozgás követése érdekében, illetve kicsi, energiatakarékos de mégis hatékony processzorok, amik a számítási teljesítményt biztosítják. Ezen technológiák hatékony gyártásának elterjedése vezetett a VR elterjedéséhez.</w:t>
+      </w:r>
+    </w:p>
+    <w:p>
+      <w:pPr>
+        <w:pStyle w:val="Cmsor3"/>
+      </w:pPr>
+      <w:r>
+        <w:lastRenderedPageBreak/>
+        <w:t>Google DayDream</w:t>
+      </w:r>
+    </w:p>
+    <w:p>
+      <w:pPr>
+        <w:rPr>
+          <w:color w:val="FF0000"/>
+          <w:sz w:val="36"/>
+        </w:rPr>
+      </w:pPr>
+      <w:r>
+        <w:t>A Google második VR platformja és hardverje a DayDream 2016 novemberében jelent meg. Elődje a Cardboard egy könnyű olcsó eszköz, ami a VR népszerűsítésére volt rendeltetett. Míg a Cardboardnál a</w:t>
+      </w:r>
+      <w:r>
+        <w:t xml:space="preserve">z alkalmazások tartalmazták a szükséges szoftvert, addig a DayDream esetén az android operációsrendszer. Ebből kifolyólag csak az Android 7.1-et (Nougat) vagy annál újabb operációs rendszert futtató okostelefonok lehetnek képesek a használatára. De ez nem minden. Ahhoz, hogy egy telefon alkalmas legyen a DayDream használatára a „DayDream-ready” besorolást kell kapnia, ami mind hardver, mind szoftver oldalról vizsgálja a telefon képességeit. Ilyen kritériumok például a </w:t>
+      </w:r>
+      <w:r>
+        <w:rPr>
+          <w:color w:val="FF0000"/>
+          <w:sz w:val="36"/>
+        </w:rPr>
+        <w:t xml:space="preserve">daydreamready?. </w:t>
+      </w:r>
+    </w:p>
+    <w:p>
+      <w:pPr>
+        <w:rPr>
+          <w:color w:val="FF0000"/>
+          <w:sz w:val="36"/>
+        </w:rPr>
+      </w:pPr>
+      <w:r>
+        <w:rPr>
+          <w:color w:val="FF0000"/>
+          <w:sz w:val="36"/>
+        </w:rPr>
+        <w:t>Daydream kép.</w:t>
+      </w:r>
+    </w:p>
+    <w:p>
+      <w:r>
+        <w:t xml:space="preserve">A Google szemüvege az eddig megjelent eszközökhöz képest kisebb és kompaktabb. Az eddig megszokott öntött műanyag házat egy teljesen új puha, könnyű szövet borításra cserélte, ami kényelmesebbé tette a viselését. </w:t>
+      </w:r>
+      <w:r>
+        <w:t>Egy másik előnye a piacon lévő vetélytársaival szemben, hogy nem csak a Google saját telefonjait támogatja, hanem az összes cégét, aki csatlakozott a DayDream programhoz (pl.: Huawei, Motorola, LG, Sasmung).</w:t>
+      </w:r>
+    </w:p>
+    <w:p>
+      <w:r>
+        <w:t xml:space="preserve">Egy vezetéknélküli kontroller is tartozik a szemüveghez, a telefonos VR eszközök között először. Ez új kapukat és lehetőségeket nyit a </w:t>
+      </w:r>
+      <w:r>
+        <w:t>virtuális világgal való kommunikációhoz. A irányítást és különböző gesztusok felismerését a beépített gyroszkóp, az elején található érintő felület és az alatta található két gomb teszi lehetővé.</w:t>
+      </w:r>
+    </w:p>
+    <w:p>
+      <w:pPr>
+        <w:rPr>
+          <w:color w:val="FF0000"/>
+          <w:sz w:val="36"/>
+        </w:rPr>
+      </w:pPr>
+      <w:r>
+        <w:rPr>
+          <w:color w:val="FF0000"/>
+          <w:sz w:val="36"/>
+        </w:rPr>
+        <w:t xml:space="preserve">  </w:t>
+      </w:r>
+    </w:p>
+    <w:p/>
+    <w:p>
+      <w:pPr>
+        <w:pStyle w:val="Cmsor2"/>
+      </w:pPr>
+      <w:r>
+        <w:t>Játékmotor</w:t>
+      </w:r>
+    </w:p>
+    <w:p>
+      <w:r>
+        <w:t>A modern játékok rengeteg funkciót vesznek igénybe, mint például a háromdimenziós kép kirenderelése, megjelenítése, hangok lejátszása vagy a fizika megvalósítása. Ezek min</w:t>
+      </w:r>
+      <w:r>
+        <w:t>d</w:t>
+      </w:r>
+      <w:r>
+        <w:t xml:space="preserve"> olyan funkciók, amiket majdnem minden játék használ, így </w:t>
+      </w:r>
+      <w:r>
+        <w:lastRenderedPageBreak/>
+        <w:t>kézenfekvővé vált, hogy egy egységbe szervezve</w:t>
+      </w:r>
+      <w:r>
+        <w:t>,</w:t>
+      </w:r>
+      <w:r>
+        <w:t xml:space="preserve"> újrafelhasználhatóan elérhetővé tegyék ezeket a komponenseket ( és még egyebeket is).</w:t>
+      </w:r>
+      <w:r>
+        <w:t xml:space="preserve"> Ezek a keretrendszerek a játék</w:t>
+      </w:r>
+      <w:r>
+        <w:t>motorok</w:t>
+      </w:r>
+      <w:r>
+        <w:t xml:space="preserve">. Ezek több külön motort foglalnak magukba, amik alacsonyabb szintű </w:t>
+      </w:r>
+      <w:r>
+        <w:t>application programming interfaces</w:t>
+      </w:r>
+      <w:r>
+        <w:t>-ekre (API) építenek (pl.: Direct3D, OpenGl, WebGl stb…), ilyen motorok például a megjelenítő motor, fizikai motor vagy az audió motor. A játékmotorok</w:t>
+      </w:r>
+      <w:r>
+        <w:t xml:space="preserve"> így egyszerűbbé és egységesebbé teszik a játékfejlesztés folyamatát.</w:t>
+      </w:r>
+    </w:p>
+    <w:p>
+      <w:r>
+        <w:t>A fejlesztés elkezdéséhez játékmotort kellett választanom. Napjainkban a két legelterjedteb eszköz a Unity Engine és az Unreal Engine 4. Ez a k</w:t>
+      </w:r>
+      <w:r>
+        <w:t>ét motor között kellett meghoznom a döntést</w:t>
+      </w:r>
+      <w:r>
+        <w:t>.</w:t>
+      </w:r>
+      <w:r>
+        <w:t xml:space="preserve"> Mindkét játékmotornak megvannak a saját erősségei és gyengeségei, de mindkét termék kiemelkedő erejű és minőségű szoftver, így a fő szempont az volt, hogy melyik termék illik legjobban az én projektemhez. </w:t>
+      </w:r>
+    </w:p>
+    <w:p>
+      <w:pPr>
+        <w:pStyle w:val="Cmsor3"/>
+      </w:pPr>
+      <w:r>
+        <w:t>Grafi</w:t>
+      </w:r>
+      <w:r>
+        <w:t>ka</w:t>
+      </w:r>
+    </w:p>
+    <w:p>
+      <w:r>
+        <w:t>Az Unreal Egine grafikus teljesítménye mindig is a Unity-jé előtt járt, így élethűbb világot lehet vele teremteni. Ez az én esetmben nem nyom sokat a latba, mert a DayDream esetén a bele helyezett okostelefon biztosítja a számítási kapacitást, és így korlátozottak az erőforrások, ami lekorlátozza a megjelenített kép részletességét. Ezért van, hogy a legtöbb telefonos VR alkalmazás úgynevezett „Low Poly” objektumokat használ, ami annyit tesz, hogy</w:t>
+      </w:r>
+      <w:r>
+        <w:t xml:space="preserve"> az alakzatokat határoló háló polygonokból épül fel, így felgyorsítv</w:t>
+      </w:r>
+      <w:r>
+        <w:t>a</w:t>
+      </w:r>
+      <w:r>
+        <w:t xml:space="preserve"> a raszterizáció folyamatát.</w:t>
+      </w:r>
+    </w:p>
+    <w:p>
+      <w:pPr>
+        <w:pStyle w:val="Cmsor3"/>
+      </w:pPr>
+      <w:r>
+        <w:t>Támogatott platformok</w:t>
+      </w:r>
+    </w:p>
+    <w:p>
+      <w:r>
+        <w:t xml:space="preserve">Habár mindkét eszköz támogatja az Android platformot és azon belül a DayDream-et is, mégis a Unity a standard, legszéleskörűbben használt és legtámogatottabb játékmotor mobil platformokra. A Google már a megjelenés előtt együtt dolgozott mindkét céggel annak érdekében, hogy a szemüveg debütálásakor mindkét </w:t>
+      </w:r>
+      <w:r>
+        <w:t>játékmotor biztosítson API-t a fejlesztéshez.</w:t>
+      </w:r>
+    </w:p>
+    <w:p>
+      <w:pPr>
+        <w:pStyle w:val="Cmsor3"/>
+      </w:pPr>
+      <w:r>
+        <w:t>Támogatott programozási nyelvek</w:t>
+      </w:r>
+    </w:p>
+    <w:p>
+      <w:r>
+        <w:t xml:space="preserve">Az Unreal Engine kizárólag a C++ nyelvet támogatja, míg a Unity a C# illetve egészen az tavaly kiadott 5-ös verzióig a Boo nyelvet és az idén augusztusban megjelent </w:t>
+      </w:r>
+      <w:r>
+        <w:lastRenderedPageBreak/>
+        <w:t xml:space="preserve">2017.1-es verzióig a UnityScript-et is, amik már deprecated-nek  (elavultnak) lettek nyilvánítva. </w:t>
+      </w:r>
+    </w:p>
+    <w:p>
+      <w:pPr>
+        <w:pStyle w:val="Cmsor3"/>
+      </w:pPr>
+      <w:r>
+        <w:t>Dizájn vs. Programozás</w:t>
+      </w:r>
+    </w:p>
+    <w:p>
+      <w:r>
+        <w:t>Az egyik legnagyobb faktor a döntésben az volt, hogy az Unreal Engine sokkal inkább dizájner barát mintsem programozó. Egy úgynevezett „blueprint” technológiát használ ami lehetővé teszi, csomópontok és köztük lévő kapcsolatok grafikus</w:t>
+      </w:r>
+      <w:r>
+        <w:t xml:space="preserve"> tervezésével generálható a kód, így lehetővé téve, hogy, ha helyenként korlátozottan is, de tényleges kód írása nélkül is készíthető legyen játék. Továbbá a Unity programozási API-ja jobban dokumentált és széleskörűbb szupport érhető el hozzá a Unity saját, illetve egyéb külső fórumokon.</w:t>
+      </w:r>
+    </w:p>
+    <w:p>
+      <w:pPr>
+        <w:pStyle w:val="Cmsor3"/>
+      </w:pPr>
+      <w:r>
+        <w:t>Döntés</w:t>
+      </w:r>
+    </w:p>
+    <w:p>
+      <w:r>
+        <w:t>Ezen szempontok figyelembevételével főleg a C# nyelv használata, a programozói hozzáállás nyomatékosabb támogatása és a Google VR-t támogató átlátható, jól dokumentált  API  miatt a Unity Engin-re esett a választásom.</w:t>
+      </w:r>
+    </w:p>
+    <w:p>
+      <w:pPr>
+        <w:pStyle w:val="Cmsor2"/>
+      </w:pPr>
+      <w:r>
+        <w:t>A Frostig tesztek</w:t>
+      </w:r>
+    </w:p>
+    <w:p>
+      <w:pPr>
+        <w:pStyle w:val="Cmsor3"/>
+      </w:pPr>
+      <w:r>
+        <w:t>Használt szubszet</w:t>
+      </w:r>
+    </w:p>
+    <w:p>
+      <w:pPr>
+        <w:pStyle w:val="Cmsor2"/>
+      </w:pPr>
+      <w:r>
+        <w:t>NeuroSky neuroheadset</w:t>
+      </w:r>
+    </w:p>
+    <w:p>
+      <w:pPr>
+        <w:pStyle w:val="Cmsor3"/>
+      </w:pPr>
+      <w:r>
+        <w:t>Elektroenkefalográfia (EEG)</w:t>
+      </w:r>
       <w:bookmarkStart w:id="3" w:name="_GoBack"/>
       <w:bookmarkEnd w:id="3"/>
-    </w:p>
-    <w:p>
-      <w:r>
-        <w:t>A VR szemüvegek és kontrollerek mind olyan technológiákat használnak, melyeket a mobil illetve okostelefonokra fejlesztettek ki. A kicsi</w:t>
-      </w:r>
-      <w:r>
-        <w:t>,</w:t>
-      </w:r>
-      <w:r>
-        <w:t xml:space="preserve"> de nagyfelbontású képernyő</w:t>
-      </w:r>
-      <w:r>
-        <w:t>,</w:t>
-      </w:r>
-      <w:r>
-        <w:t xml:space="preserve"> ami az éles valósághoz közelítő kép megjelenítését biztosítja, a gyroszkóp, ami a fej és a kontroller helyzetének változását </w:t>
-      </w:r>
-      <w:r>
-        <w:t>detektálja a fejmozgás követése érdekében, illetve kicsi, energiatakarékos de mégis hatékony processzorok, amik a számítási teljesítményt biztosítják. Ezen technológiák hatékony gyártásának elterjedése vezetett a VR elterjedéséhez.</w:t>
-      </w:r>
-    </w:p>
-    <w:p>
-      <w:pPr>
-        <w:pStyle w:val="Cmsor3"/>
-      </w:pPr>
-      <w:r>
-        <w:lastRenderedPageBreak/>
-        <w:t>Google DayDream</w:t>
-      </w:r>
-    </w:p>
-    <w:p>
-      <w:pPr>
-        <w:pStyle w:val="Cmsor2"/>
-      </w:pPr>
-      <w:r>
-        <w:t>Unity engine</w:t>
-      </w:r>
-    </w:p>
-    <w:p>
-      <w:pPr>
-        <w:pStyle w:val="Cmsor3"/>
-      </w:pPr>
-      <w:r>
-        <w:t>C#</w:t>
-      </w:r>
-    </w:p>
-    <w:p>
-      <w:pPr>
-        <w:pStyle w:val="Cmsor2"/>
-      </w:pPr>
-      <w:r>
-        <w:t>A Frostig tesztek</w:t>
-      </w:r>
-    </w:p>
-    <w:p>
-      <w:pPr>
-        <w:pStyle w:val="Cmsor3"/>
-      </w:pPr>
-      <w:r>
-        <w:t>Használt szubszet</w:t>
-      </w:r>
-    </w:p>
-    <w:p>
-      <w:pPr>
-        <w:pStyle w:val="Cmsor2"/>
-      </w:pPr>
-      <w:r>
-        <w:t>NeuroSky neuroheadset</w:t>
-      </w:r>
     </w:p>
     <w:p/>
     <w:p/>
@@ -1309,7 +1507,7 @@
         <w:rStyle w:val="Oldalszm"/>
         <w:noProof/>
       </w:rPr>
-      <w:t>12</w:t>
+      <w:t>19</w:t>
     </w:r>
     <w:r>
       <w:rPr>
@@ -1357,7 +1555,7 @@
   <w:abstractNum w:abstractNumId="0" w15:restartNumberingAfterBreak="0">
     <w:nsid w:val="FFFFFF7C"/>
     <w:multiLevelType w:val="singleLevel"/>
-    <w:tmpl w:val="048EF7D2"/>
+    <w:tmpl w:val="6E14907A"/>
     <w:lvl w:ilvl="0">
       <w:start w:val="1"/>
       <w:numFmt w:val="decimal"/>
@@ -1374,7 +1572,7 @@
   <w:abstractNum w:abstractNumId="1" w15:restartNumberingAfterBreak="0">
     <w:nsid w:val="FFFFFF7D"/>
     <w:multiLevelType w:val="singleLevel"/>
-    <w:tmpl w:val="8BFE3BE4"/>
+    <w:tmpl w:val="D9169A76"/>
     <w:lvl w:ilvl="0">
       <w:start w:val="1"/>
       <w:numFmt w:val="decimal"/>
@@ -1391,7 +1589,7 @@
   <w:abstractNum w:abstractNumId="2" w15:restartNumberingAfterBreak="0">
     <w:nsid w:val="FFFFFF7E"/>
     <w:multiLevelType w:val="singleLevel"/>
-    <w:tmpl w:val="5694E4A8"/>
+    <w:tmpl w:val="9260EC1E"/>
     <w:lvl w:ilvl="0">
       <w:start w:val="1"/>
       <w:numFmt w:val="decimal"/>
@@ -1408,7 +1606,7 @@
   <w:abstractNum w:abstractNumId="3" w15:restartNumberingAfterBreak="0">
     <w:nsid w:val="FFFFFF7F"/>
     <w:multiLevelType w:val="singleLevel"/>
-    <w:tmpl w:val="61742284"/>
+    <w:tmpl w:val="D3F85F90"/>
     <w:lvl w:ilvl="0">
       <w:start w:val="1"/>
       <w:numFmt w:val="decimal"/>
@@ -1425,7 +1623,7 @@
   <w:abstractNum w:abstractNumId="4" w15:restartNumberingAfterBreak="0">
     <w:nsid w:val="FFFFFF80"/>
     <w:multiLevelType w:val="singleLevel"/>
-    <w:tmpl w:val="7C6A8254"/>
+    <w:tmpl w:val="01D47AD0"/>
     <w:lvl w:ilvl="0">
       <w:start w:val="1"/>
       <w:numFmt w:val="bullet"/>
@@ -1445,7 +1643,7 @@
   <w:abstractNum w:abstractNumId="5" w15:restartNumberingAfterBreak="0">
     <w:nsid w:val="FFFFFF81"/>
     <w:multiLevelType w:val="singleLevel"/>
-    <w:tmpl w:val="E5A696BE"/>
+    <w:tmpl w:val="28362606"/>
     <w:lvl w:ilvl="0">
       <w:start w:val="1"/>
       <w:numFmt w:val="bullet"/>
@@ -1465,7 +1663,7 @@
   <w:abstractNum w:abstractNumId="6" w15:restartNumberingAfterBreak="0">
     <w:nsid w:val="FFFFFF82"/>
     <w:multiLevelType w:val="singleLevel"/>
-    <w:tmpl w:val="71A8C220"/>
+    <w:tmpl w:val="BB482AAA"/>
     <w:lvl w:ilvl="0">
       <w:start w:val="1"/>
       <w:numFmt w:val="bullet"/>
@@ -1485,7 +1683,7 @@
   <w:abstractNum w:abstractNumId="7" w15:restartNumberingAfterBreak="0">
     <w:nsid w:val="FFFFFF83"/>
     <w:multiLevelType w:val="singleLevel"/>
-    <w:tmpl w:val="E2F428FA"/>
+    <w:tmpl w:val="E4B82116"/>
     <w:lvl w:ilvl="0">
       <w:start w:val="1"/>
       <w:numFmt w:val="bullet"/>
@@ -1505,7 +1703,7 @@
   <w:abstractNum w:abstractNumId="8" w15:restartNumberingAfterBreak="0">
     <w:nsid w:val="FFFFFF88"/>
     <w:multiLevelType w:val="singleLevel"/>
-    <w:tmpl w:val="F31E6432"/>
+    <w:tmpl w:val="DFAC851A"/>
     <w:lvl w:ilvl="0">
       <w:start w:val="1"/>
       <w:numFmt w:val="decimal"/>
@@ -1522,7 +1720,7 @@
   <w:abstractNum w:abstractNumId="9" w15:restartNumberingAfterBreak="0">
     <w:nsid w:val="FFFFFF89"/>
     <w:multiLevelType w:val="singleLevel"/>
-    <w:tmpl w:val="68806292"/>
+    <w:tmpl w:val="F6E2D8EE"/>
     <w:lvl w:ilvl="0">
       <w:start w:val="1"/>
       <w:numFmt w:val="bullet"/>
@@ -5170,6 +5368,14 @@
     <w:rPr>
       <w:noProof/>
     </w:rPr>
+  </w:style>
+  <w:style w:type="paragraph" w:styleId="Normlbehzs">
+    <w:name w:val="Normal Indent"/>
+    <w:basedOn w:val="Norml"/>
+    <w:rsid w:val="003A022B"/>
+    <w:pPr>
+      <w:ind w:left="720"/>
+    </w:pPr>
   </w:style>
 </w:styles>
 </file>
@@ -5505,7 +5711,7 @@
 </file>
 
 <file path=customXml/itemProps1.xml><?xml version="1.0" encoding="utf-8"?>
-<ds:datastoreItem xmlns:ds="http://schemas.openxmlformats.org/officeDocument/2006/customXml" ds:itemID="{19BA80F4-7A17-4C25-8600-FEB5415425EF}">
+<ds:datastoreItem xmlns:ds="http://schemas.openxmlformats.org/officeDocument/2006/customXml" ds:itemID="{08355D12-ED0E-42A8-95C4-3516FF52CF59}">
   <ds:schemaRefs>
     <ds:schemaRef ds:uri="http://schemas.openxmlformats.org/officeDocument/2006/bibliography"/>
   </ds:schemaRefs>

</xml_diff>